<commit_message>
update to my by.weekly
</commit_message>
<xml_diff>
--- a/Docs/bi.weekly/status.reports.2025.06.30/Bi Weekly Status Report.2025.06.30.docx
+++ b/Docs/bi.weekly/status.reports.2025.06.30/Bi Weekly Status Report.2025.06.30.docx
@@ -109,10 +109,396 @@
         <w:t xml:space="preserve">  </w:t>
       </w:r>
       <w:r>
+        <w:t xml:space="preserve">       Hours:</w:t>
+      </w:r>
+      <w:r>
+        <w:t xml:space="preserve"> </w:t>
+      </w:r>
+      <w:r>
+        <w:rPr>
+          <w:u w:val="single"/>
+        </w:rPr>
+        <w:t>30m</w:t>
+      </w:r>
+    </w:p>
+    <w:p>
+      <w:pPr>
+        <w:jc w:val="left"/>
+      </w:pPr>
+    </w:p>
+    <w:p>
+      <w:pPr>
+        <w:jc w:val="left"/>
+      </w:pPr>
+      <w:r>
+        <w:t>Task 2:</w:t>
+      </w:r>
+      <w:r>
+        <w:t xml:space="preserve"> </w:t>
+      </w:r>
+      <w:r>
+        <w:rPr>
+          <w:u w:val="single"/>
+        </w:rPr>
+        <w:t>Discord engagement &amp; m</w:t>
+      </w:r>
+      <w:r>
+        <w:rPr>
+          <w:u w:val="single"/>
+        </w:rPr>
+        <w:t>eet with Team B</w:t>
+      </w:r>
+      <w:r>
+        <w:t xml:space="preserve">               </w:t>
+      </w:r>
+      <w:r>
+        <w:t xml:space="preserve">        Hours:</w:t>
+      </w:r>
+      <w:r>
+        <w:t xml:space="preserve"> </w:t>
+      </w:r>
+      <w:r>
+        <w:rPr>
+          <w:u w:val="single"/>
+        </w:rPr>
+        <w:t>2h30m</w:t>
+      </w:r>
+    </w:p>
+    <w:p>
+      <w:pPr>
+        <w:jc w:val="left"/>
+      </w:pPr>
+    </w:p>
+    <w:p>
+      <w:pPr>
+        <w:jc w:val="left"/>
+      </w:pPr>
+      <w:r>
+        <w:t>Task 3:</w:t>
+      </w:r>
+      <w:r>
+        <w:t xml:space="preserve"> </w:t>
+      </w:r>
+      <w:r>
+        <w:rPr>
+          <w:u w:val="single"/>
+        </w:rPr>
+        <w:t>Requirements &amp; Design</w:t>
+      </w:r>
+      <w:r>
+        <w:t xml:space="preserve">                                             </w:t>
+      </w:r>
+      <w:r>
         <w:t xml:space="preserve">       </w:t>
       </w:r>
+      <w:r>
+        <w:t>Hours:</w:t>
+      </w:r>
+      <w:r>
+        <w:t xml:space="preserve"> </w:t>
+      </w:r>
+      <w:r>
+        <w:rPr>
+          <w:u w:val="single"/>
+        </w:rPr>
+        <w:t>9h30m</w:t>
+      </w:r>
+    </w:p>
+    <w:p>
+      <w:pPr>
+        <w:jc w:val="left"/>
+      </w:pPr>
+    </w:p>
+    <w:p>
+      <w:pPr>
+        <w:jc w:val="left"/>
+      </w:pPr>
+      <w:r>
+        <w:t>Task 4:</w:t>
+      </w:r>
+      <w:r>
+        <w:t xml:space="preserve"> </w:t>
+      </w:r>
+      <w:r>
+        <w:rPr>
+          <w:u w:val="single"/>
+        </w:rPr>
+        <w:t>Meeting Improvement Research</w:t>
+      </w:r>
+      <w:r>
+        <w:t xml:space="preserve"> </w:t>
+      </w:r>
+      <w:r>
+        <w:t xml:space="preserve">                               </w:t>
+      </w:r>
+      <w:r>
+        <w:t xml:space="preserve">        Hours:</w:t>
+      </w:r>
+      <w:r>
+        <w:t xml:space="preserve"> </w:t>
+      </w:r>
+      <w:r>
+        <w:rPr>
+          <w:u w:val="single"/>
+        </w:rPr>
+        <w:t>45m</w:t>
+      </w:r>
+    </w:p>
+    <w:p>
+      <w:pPr>
+        <w:jc w:val="left"/>
+      </w:pPr>
+    </w:p>
+    <w:p>
+      <w:pPr>
+        <w:jc w:val="left"/>
+      </w:pPr>
+      <w:r>
+        <w:t>Task 5:</w:t>
+      </w:r>
+      <w:r>
+        <w:t xml:space="preserve"> </w:t>
+      </w:r>
+      <w:r>
+        <w:rPr>
+          <w:u w:val="single"/>
+        </w:rPr>
+        <w:t>Install Raspbian &amp; Pi investigation</w:t>
+      </w:r>
+      <w:r>
+        <w:t xml:space="preserve">                           </w:t>
+      </w:r>
+      <w:r>
+        <w:t xml:space="preserve">        Hours:</w:t>
+      </w:r>
+      <w:r>
+        <w:t xml:space="preserve"> </w:t>
+      </w:r>
+      <w:r>
+        <w:rPr>
+          <w:u w:val="single"/>
+        </w:rPr>
+        <w:t>2h30m</w:t>
+      </w:r>
+    </w:p>
+    <w:p>
+      <w:pPr>
+        <w:jc w:val="left"/>
+      </w:pPr>
+    </w:p>
+    <w:p>
+      <w:pPr>
+        <w:jc w:val="left"/>
+      </w:pPr>
+      <w:r>
+        <w:t xml:space="preserve">Task </w:t>
+      </w:r>
+      <w:r>
+        <w:t>6</w:t>
+      </w:r>
+      <w:r>
+        <w:t xml:space="preserve">: </w:t>
+      </w:r>
+      <w:r>
+        <w:rPr>
+          <w:u w:val="single"/>
+        </w:rPr>
+        <w:t xml:space="preserve">Python &amp; </w:t>
+      </w:r>
+      <w:proofErr w:type="spellStart"/>
+      <w:r>
+        <w:rPr>
+          <w:u w:val="single"/>
+        </w:rPr>
+        <w:t>TKinter</w:t>
+      </w:r>
+      <w:proofErr w:type="spellEnd"/>
+      <w:r>
+        <w:rPr>
+          <w:u w:val="single"/>
+        </w:rPr>
+        <w:t xml:space="preserve"> investigation</w:t>
+      </w:r>
+      <w:r>
+        <w:t xml:space="preserve">                            </w:t>
+      </w:r>
+      <w:r>
+        <w:t xml:space="preserve">             Hours:</w:t>
+      </w:r>
+      <w:r>
+        <w:t xml:space="preserve"> </w:t>
+      </w:r>
+      <w:r>
+        <w:rPr>
+          <w:u w:val="single"/>
+        </w:rPr>
+        <w:t>2</w:t>
+      </w:r>
+      <w:r>
+        <w:rPr>
+          <w:u w:val="single"/>
+        </w:rPr>
+        <w:t>h</w:t>
+      </w:r>
+      <w:r>
+        <w:rPr>
+          <w:u w:val="single"/>
+        </w:rPr>
+        <w:t>45m</w:t>
+      </w:r>
+    </w:p>
+    <w:p>
+      <w:pPr>
+        <w:jc w:val="left"/>
+      </w:pPr>
+    </w:p>
+    <w:p>
+      <w:pPr>
+        <w:jc w:val="left"/>
+      </w:pPr>
+    </w:p>
+    <w:p>
+      <w:pPr>
+        <w:jc w:val="left"/>
+      </w:pPr>
+      <w:r>
+        <w:tab/>
+      </w:r>
+      <w:r>
+        <w:tab/>
+      </w:r>
+      <w:r>
+        <w:tab/>
+      </w:r>
+      <w:r>
+        <w:tab/>
+      </w:r>
+      <w:r>
+        <w:tab/>
+      </w:r>
+      <w:r>
+        <w:tab/>
+      </w:r>
+      <w:r>
+        <w:t xml:space="preserve">            </w:t>
+      </w:r>
+      <w:r>
+        <w:tab/>
+        <w:t>Total Hours</w:t>
+      </w:r>
       <w:proofErr w:type="gramStart"/>
       <w:r>
+        <w:t>:  _</w:t>
+      </w:r>
+      <w:proofErr w:type="gramEnd"/>
+      <w:r>
+        <w:t>___________</w:t>
+      </w:r>
+      <w:r>
+        <w:t>_</w:t>
+      </w:r>
+    </w:p>
+    <w:p>
+      <w:pPr>
+        <w:jc w:val="left"/>
+      </w:pPr>
+    </w:p>
+    <w:p>
+      <w:pPr>
+        <w:jc w:val="left"/>
+      </w:pPr>
+      <w:r>
+        <w:t xml:space="preserve">(if additional tasks were completed, please provide details on a separate document). </w:t>
+      </w:r>
+    </w:p>
+    <w:p>
+      <w:pPr>
+        <w:jc w:val="left"/>
+      </w:pPr>
+    </w:p>
+    <w:p>
+      <w:pPr>
+        <w:jc w:val="left"/>
+      </w:pPr>
+      <w:r>
+        <w:t>Name Team Peer who will concur with the above:  ______________________________</w:t>
+      </w:r>
+    </w:p>
+    <w:p>
+      <w:pPr>
+        <w:jc w:val="left"/>
+      </w:pPr>
+    </w:p>
+    <w:p>
+      <w:pPr>
+        <w:jc w:val="left"/>
+      </w:pPr>
+    </w:p>
+    <w:p>
+      <w:pPr>
+        <w:jc w:val="left"/>
+      </w:pPr>
+    </w:p>
+    <w:p>
+      <w:pPr>
+        <w:jc w:val="left"/>
+      </w:pPr>
+      <w:r>
+        <w:t xml:space="preserve">Provide the tasks and hours of planned work for the next two weeks.  Note: to meet the objectives of the course, your total hours should be 20 hours). </w:t>
+      </w:r>
+    </w:p>
+    <w:p>
+      <w:pPr>
+        <w:jc w:val="left"/>
+      </w:pPr>
+    </w:p>
+    <w:p>
+      <w:pPr>
+        <w:jc w:val="left"/>
+      </w:pPr>
+    </w:p>
+    <w:p>
+      <w:pPr>
+        <w:jc w:val="left"/>
+      </w:pPr>
+      <w:r>
+        <w:t>Task 1:</w:t>
+      </w:r>
+      <w:r>
+        <w:t xml:space="preserve"> </w:t>
+      </w:r>
+      <w:r>
+        <w:rPr>
+          <w:u w:val="single"/>
+        </w:rPr>
+        <w:t>Fill Out Bi-Weekly Status Repor</w:t>
+      </w:r>
+      <w:r>
+        <w:rPr>
+          <w:u w:val="single"/>
+        </w:rPr>
+        <w:t>t</w:t>
+      </w:r>
+      <w:r>
+        <w:tab/>
+      </w:r>
+      <w:r>
+        <w:tab/>
+      </w:r>
+      <w:r>
+        <w:t xml:space="preserve">         </w:t>
+      </w:r>
+      <w:r>
+        <w:t xml:space="preserve"> </w:t>
+      </w:r>
+      <w:r>
+        <w:t xml:space="preserve">   </w:t>
+      </w:r>
+      <w:r>
+        <w:t xml:space="preserve">       </w:t>
+      </w:r>
+      <w:proofErr w:type="gramStart"/>
+      <w:r>
         <w:t>Hours:_</w:t>
       </w:r>
       <w:proofErr w:type="gramEnd"/>
@@ -148,10 +534,7 @@
         <w:t>eet with Team B</w:t>
       </w:r>
       <w:r>
-        <w:t xml:space="preserve">               </w:t>
-      </w:r>
-      <w:r>
-        <w:t xml:space="preserve">        </w:t>
+        <w:t xml:space="preserve">                       </w:t>
       </w:r>
       <w:proofErr w:type="gramStart"/>
       <w:r>
@@ -172,281 +555,33 @@
         <w:jc w:val="left"/>
       </w:pPr>
       <w:r>
-        <w:t>Task 3:</w:t>
-      </w:r>
-      <w:r>
-        <w:t xml:space="preserve">                                                                                      </w:t>
-      </w:r>
-      <w:r>
-        <w:t xml:space="preserve">       </w:t>
-      </w:r>
-      <w:proofErr w:type="gramStart"/>
-      <w:r>
-        <w:t>Hours:_</w:t>
-      </w:r>
-      <w:proofErr w:type="gramEnd"/>
-      <w:r>
-        <w:t>_____________</w:t>
-      </w:r>
-    </w:p>
-    <w:p>
-      <w:pPr>
-        <w:jc w:val="left"/>
-      </w:pPr>
-    </w:p>
-    <w:p>
-      <w:pPr>
-        <w:jc w:val="left"/>
-      </w:pPr>
-      <w:r>
-        <w:t>Task 4:</w:t>
-      </w:r>
-      <w:r>
-        <w:t xml:space="preserve">                                                                                     </w:t>
-      </w:r>
-      <w:r>
-        <w:t xml:space="preserve">        </w:t>
-      </w:r>
-      <w:proofErr w:type="gramStart"/>
-      <w:r>
-        <w:t>Hours:_</w:t>
-      </w:r>
-      <w:proofErr w:type="gramEnd"/>
-      <w:r>
-        <w:t>_____________</w:t>
-      </w:r>
-    </w:p>
-    <w:p>
-      <w:pPr>
-        <w:jc w:val="left"/>
-      </w:pPr>
-    </w:p>
-    <w:p>
-      <w:pPr>
-        <w:jc w:val="left"/>
-      </w:pPr>
-      <w:r>
-        <w:t>Task 5:</w:t>
-      </w:r>
-      <w:r>
-        <w:t xml:space="preserve">                                                                                     </w:t>
-      </w:r>
-      <w:r>
-        <w:t xml:space="preserve">        </w:t>
-      </w:r>
-      <w:proofErr w:type="gramStart"/>
-      <w:r>
-        <w:t>Hours:_</w:t>
-      </w:r>
-      <w:proofErr w:type="gramEnd"/>
-      <w:r>
-        <w:t>_____________</w:t>
-      </w:r>
-    </w:p>
-    <w:p>
-      <w:pPr>
-        <w:jc w:val="left"/>
-      </w:pPr>
-    </w:p>
-    <w:p>
-      <w:pPr>
-        <w:jc w:val="left"/>
-      </w:pPr>
-      <w:r>
-        <w:tab/>
-      </w:r>
-      <w:r>
-        <w:tab/>
-      </w:r>
-      <w:r>
-        <w:tab/>
-      </w:r>
-      <w:r>
-        <w:tab/>
-      </w:r>
-      <w:r>
-        <w:tab/>
-      </w:r>
-      <w:r>
-        <w:tab/>
-      </w:r>
-      <w:r>
-        <w:t xml:space="preserve">            </w:t>
-      </w:r>
-      <w:r>
-        <w:tab/>
-        <w:t>Total Hours</w:t>
-      </w:r>
-      <w:proofErr w:type="gramStart"/>
-      <w:r>
-        <w:t>:  _</w:t>
-      </w:r>
-      <w:proofErr w:type="gramEnd"/>
-      <w:r>
-        <w:t>___________</w:t>
-      </w:r>
-      <w:r>
-        <w:t>_</w:t>
-      </w:r>
-    </w:p>
-    <w:p>
-      <w:pPr>
-        <w:jc w:val="left"/>
-      </w:pPr>
-    </w:p>
-    <w:p>
-      <w:pPr>
-        <w:jc w:val="left"/>
-      </w:pPr>
-      <w:r>
-        <w:t xml:space="preserve">(if additional tasks were completed, please provide details on a separate document). </w:t>
-      </w:r>
-    </w:p>
-    <w:p>
-      <w:pPr>
-        <w:jc w:val="left"/>
-      </w:pPr>
-    </w:p>
-    <w:p>
-      <w:pPr>
-        <w:jc w:val="left"/>
-      </w:pPr>
-      <w:r>
-        <w:t>Name Team Peer who will concur with the above:  ______________________________</w:t>
-      </w:r>
-    </w:p>
-    <w:p>
-      <w:pPr>
-        <w:jc w:val="left"/>
-      </w:pPr>
-    </w:p>
-    <w:p>
-      <w:pPr>
-        <w:jc w:val="left"/>
-      </w:pPr>
-    </w:p>
-    <w:p>
-      <w:pPr>
-        <w:jc w:val="left"/>
-      </w:pPr>
-    </w:p>
-    <w:p>
-      <w:pPr>
-        <w:jc w:val="left"/>
-      </w:pPr>
-      <w:r>
-        <w:t xml:space="preserve">Provide the tasks and hours of planned work for the next two weeks.  Note: to meet the objectives of the course, your total hours should be 20 hours). </w:t>
-      </w:r>
-    </w:p>
-    <w:p>
-      <w:pPr>
-        <w:jc w:val="left"/>
-      </w:pPr>
-    </w:p>
-    <w:p>
-      <w:pPr>
-        <w:jc w:val="left"/>
-      </w:pPr>
-    </w:p>
-    <w:p>
-      <w:pPr>
-        <w:jc w:val="left"/>
-      </w:pPr>
-      <w:r>
-        <w:t>Task 1:</w:t>
-      </w:r>
-      <w:r>
-        <w:t xml:space="preserve"> </w:t>
-      </w:r>
-      <w:r>
-        <w:rPr>
-          <w:u w:val="single"/>
-        </w:rPr>
-        <w:t>Fill Out Bi-Weekly Status Repor</w:t>
-      </w:r>
-      <w:r>
-        <w:rPr>
-          <w:u w:val="single"/>
-        </w:rPr>
-        <w:t>t</w:t>
-      </w:r>
-      <w:r>
-        <w:tab/>
-      </w:r>
-      <w:r>
-        <w:tab/>
-      </w:r>
-      <w:r>
-        <w:t xml:space="preserve">         </w:t>
-      </w:r>
-      <w:r>
-        <w:t xml:space="preserve"> </w:t>
-      </w:r>
-      <w:r>
-        <w:t xml:space="preserve">   </w:t>
-      </w:r>
-      <w:r>
-        <w:t xml:space="preserve">       </w:t>
-      </w:r>
-      <w:proofErr w:type="gramStart"/>
-      <w:r>
-        <w:t>Hours:_</w:t>
-      </w:r>
-      <w:proofErr w:type="gramEnd"/>
-      <w:r>
-        <w:t>_____________</w:t>
-      </w:r>
-    </w:p>
-    <w:p>
-      <w:pPr>
-        <w:jc w:val="left"/>
-      </w:pPr>
-    </w:p>
-    <w:p>
-      <w:pPr>
-        <w:jc w:val="left"/>
-      </w:pPr>
-      <w:r>
-        <w:t>Task 2:</w:t>
-      </w:r>
-      <w:r>
-        <w:t xml:space="preserve"> </w:t>
-      </w:r>
-      <w:r>
-        <w:rPr>
-          <w:u w:val="single"/>
-        </w:rPr>
-        <w:t>Discord engagement &amp; m</w:t>
-      </w:r>
-      <w:r>
-        <w:rPr>
-          <w:u w:val="single"/>
-        </w:rPr>
-        <w:t>eet with Team B</w:t>
-      </w:r>
-      <w:r>
-        <w:t xml:space="preserve">                       </w:t>
-      </w:r>
-      <w:proofErr w:type="gramStart"/>
-      <w:r>
-        <w:t>Hours:_</w:t>
-      </w:r>
-      <w:proofErr w:type="gramEnd"/>
-      <w:r>
-        <w:t>_____________</w:t>
-      </w:r>
-    </w:p>
-    <w:p>
-      <w:pPr>
-        <w:jc w:val="left"/>
-      </w:pPr>
-    </w:p>
-    <w:p>
-      <w:pPr>
-        <w:jc w:val="left"/>
-      </w:pPr>
-      <w:r>
-        <w:t xml:space="preserve">Task 3:                                                                                             </w:t>
+        <w:t xml:space="preserve">Task 3: </w:t>
+      </w:r>
+      <w:r>
+        <w:rPr>
+          <w:u w:val="single"/>
+        </w:rPr>
+        <w:t xml:space="preserve">Python &amp; </w:t>
+      </w:r>
+      <w:proofErr w:type="spellStart"/>
+      <w:r>
+        <w:rPr>
+          <w:u w:val="single"/>
+        </w:rPr>
+        <w:t>TKinter</w:t>
+      </w:r>
+      <w:proofErr w:type="spellEnd"/>
+      <w:r>
+        <w:rPr>
+          <w:u w:val="single"/>
+        </w:rPr>
+        <w:t xml:space="preserve"> investigation</w:t>
+      </w:r>
+      <w:r>
+        <w:t xml:space="preserve"> </w:t>
+      </w:r>
+      <w:r>
+        <w:t xml:space="preserve">                                       </w:t>
       </w:r>
       <w:proofErr w:type="gramStart"/>
       <w:r>

</xml_diff>

<commit_message>
Update to JC Bi.Weekly
</commit_message>
<xml_diff>
--- a/Docs/bi.weekly/status.reports.2025.06.30/Bi Weekly Status Report.2025.06.30.docx
+++ b/Docs/bi.weekly/status.reports.2025.06.30/Bi Weekly Status Report.2025.06.30.docx
@@ -97,19 +97,602 @@
         <w:rPr>
           <w:u w:val="single"/>
         </w:rPr>
-        <w:t>Fill Out Bi-Weekly Status Report</w:t>
+        <w:t>Track hours &amp; f</w:t>
+      </w:r>
+      <w:r>
+        <w:rPr>
+          <w:u w:val="single"/>
+        </w:rPr>
+        <w:t xml:space="preserve">ill </w:t>
+      </w:r>
+      <w:r>
+        <w:rPr>
+          <w:u w:val="single"/>
+        </w:rPr>
+        <w:t>o</w:t>
+      </w:r>
+      <w:r>
+        <w:rPr>
+          <w:u w:val="single"/>
+        </w:rPr>
+        <w:t xml:space="preserve">ut </w:t>
+      </w:r>
+      <w:r>
+        <w:rPr>
+          <w:u w:val="single"/>
+        </w:rPr>
+        <w:t>b</w:t>
+      </w:r>
+      <w:r>
+        <w:rPr>
+          <w:u w:val="single"/>
+        </w:rPr>
+        <w:t>i-</w:t>
+      </w:r>
+      <w:r>
+        <w:rPr>
+          <w:u w:val="single"/>
+        </w:rPr>
+        <w:t>w</w:t>
+      </w:r>
+      <w:r>
+        <w:rPr>
+          <w:u w:val="single"/>
+        </w:rPr>
+        <w:t xml:space="preserve">eekly </w:t>
+      </w:r>
+      <w:r>
+        <w:rPr>
+          <w:u w:val="single"/>
+        </w:rPr>
+        <w:t>s</w:t>
+      </w:r>
+      <w:r>
+        <w:rPr>
+          <w:u w:val="single"/>
+        </w:rPr>
+        <w:t xml:space="preserve">tatus </w:t>
+      </w:r>
+      <w:r>
+        <w:rPr>
+          <w:u w:val="single"/>
+        </w:rPr>
+        <w:t>r</w:t>
+      </w:r>
+      <w:r>
+        <w:rPr>
+          <w:u w:val="single"/>
+        </w:rPr>
+        <w:t>eport</w:t>
+      </w:r>
+      <w:r>
+        <w:t xml:space="preserve">        </w:t>
+      </w:r>
+      <w:r>
+        <w:t xml:space="preserve"> </w:t>
+      </w:r>
+      <w:r>
+        <w:t xml:space="preserve">  </w:t>
+      </w:r>
+      <w:r>
+        <w:t xml:space="preserve">       Hours:</w:t>
+      </w:r>
+      <w:r>
+        <w:t xml:space="preserve"> </w:t>
+      </w:r>
+      <w:r>
+        <w:rPr>
+          <w:u w:val="single"/>
+        </w:rPr>
+        <w:t>30m</w:t>
+      </w:r>
+    </w:p>
+    <w:p>
+      <w:pPr>
+        <w:jc w:val="left"/>
+      </w:pPr>
+    </w:p>
+    <w:p>
+      <w:pPr>
+        <w:jc w:val="left"/>
+      </w:pPr>
+      <w:r>
+        <w:t>Task 2:</w:t>
+      </w:r>
+      <w:r>
+        <w:t xml:space="preserve"> </w:t>
+      </w:r>
+      <w:r>
+        <w:rPr>
+          <w:u w:val="single"/>
+        </w:rPr>
+        <w:t>Discord engagement &amp; m</w:t>
+      </w:r>
+      <w:r>
+        <w:rPr>
+          <w:u w:val="single"/>
+        </w:rPr>
+        <w:t>eet with Team B</w:t>
+      </w:r>
+      <w:r>
+        <w:t xml:space="preserve">               </w:t>
+      </w:r>
+      <w:r>
+        <w:t xml:space="preserve">        Hours:</w:t>
+      </w:r>
+      <w:r>
+        <w:t xml:space="preserve"> </w:t>
+      </w:r>
+      <w:r>
+        <w:rPr>
+          <w:u w:val="single"/>
+        </w:rPr>
+        <w:t>3h</w:t>
+      </w:r>
+    </w:p>
+    <w:p>
+      <w:pPr>
+        <w:jc w:val="left"/>
+      </w:pPr>
+    </w:p>
+    <w:p>
+      <w:pPr>
+        <w:jc w:val="left"/>
+      </w:pPr>
+      <w:r>
+        <w:t>Task 3:</w:t>
+      </w:r>
+      <w:r>
+        <w:t xml:space="preserve"> </w:t>
+      </w:r>
+      <w:r>
+        <w:rPr>
+          <w:u w:val="single"/>
+        </w:rPr>
+        <w:t>Requirements &amp; Design</w:t>
+      </w:r>
+      <w:r>
+        <w:t xml:space="preserve">                                             </w:t>
+      </w:r>
+      <w:r>
+        <w:t xml:space="preserve">      </w:t>
+      </w:r>
+      <w:r>
+        <w:t xml:space="preserve"> </w:t>
+      </w:r>
+      <w:r>
+        <w:t>Hours:</w:t>
+      </w:r>
+      <w:r>
+        <w:t xml:space="preserve"> </w:t>
+      </w:r>
+      <w:r>
+        <w:rPr>
+          <w:u w:val="single"/>
+        </w:rPr>
+        <w:t>9h30m</w:t>
+      </w:r>
+    </w:p>
+    <w:p>
+      <w:pPr>
+        <w:jc w:val="left"/>
+      </w:pPr>
+    </w:p>
+    <w:p>
+      <w:pPr>
+        <w:jc w:val="left"/>
+      </w:pPr>
+      <w:r>
+        <w:t>Task 4:</w:t>
+      </w:r>
+      <w:r>
+        <w:t xml:space="preserve"> </w:t>
+      </w:r>
+      <w:r>
+        <w:rPr>
+          <w:u w:val="single"/>
+        </w:rPr>
+        <w:t>Meeting Improvement Research</w:t>
+      </w:r>
+      <w:r>
+        <w:t xml:space="preserve"> </w:t>
+      </w:r>
+      <w:r>
+        <w:t xml:space="preserve">                               </w:t>
+      </w:r>
+      <w:r>
+        <w:t xml:space="preserve">        Hours:</w:t>
+      </w:r>
+      <w:r>
+        <w:t xml:space="preserve"> </w:t>
+      </w:r>
+      <w:r>
+        <w:rPr>
+          <w:u w:val="single"/>
+        </w:rPr>
+        <w:t>45m</w:t>
+      </w:r>
+    </w:p>
+    <w:p>
+      <w:pPr>
+        <w:jc w:val="left"/>
+      </w:pPr>
+    </w:p>
+    <w:p>
+      <w:pPr>
+        <w:jc w:val="left"/>
+      </w:pPr>
+      <w:r>
+        <w:t>Task 5:</w:t>
+      </w:r>
+      <w:r>
+        <w:t xml:space="preserve"> </w:t>
+      </w:r>
+      <w:r>
+        <w:rPr>
+          <w:u w:val="single"/>
+        </w:rPr>
+        <w:t>Install Raspbian &amp; Pi investigation</w:t>
       </w:r>
       <w:r>
         <w:t xml:space="preserve">                           </w:t>
       </w:r>
       <w:r>
-        <w:t xml:space="preserve"> </w:t>
-      </w:r>
-      <w:r>
-        <w:t xml:space="preserve">  </w:t>
-      </w:r>
-      <w:r>
-        <w:t xml:space="preserve">       Hours:</w:t>
+        <w:t xml:space="preserve">        </w:t>
+      </w:r>
+      <w:r>
+        <w:t xml:space="preserve"> </w:t>
+      </w:r>
+      <w:r>
+        <w:t>Hours:</w:t>
+      </w:r>
+      <w:r>
+        <w:t xml:space="preserve"> </w:t>
+      </w:r>
+      <w:r>
+        <w:rPr>
+          <w:u w:val="single"/>
+        </w:rPr>
+        <w:t>2h30m</w:t>
+      </w:r>
+    </w:p>
+    <w:p>
+      <w:pPr>
+        <w:jc w:val="left"/>
+      </w:pPr>
+    </w:p>
+    <w:p>
+      <w:pPr>
+        <w:jc w:val="left"/>
+        <w:rPr>
+          <w:u w:val="single"/>
+        </w:rPr>
+      </w:pPr>
+      <w:r>
+        <w:t xml:space="preserve">Task 6: </w:t>
+      </w:r>
+      <w:r>
+        <w:rPr>
+          <w:u w:val="single"/>
+        </w:rPr>
+        <w:t xml:space="preserve">Python &amp; </w:t>
+      </w:r>
+      <w:proofErr w:type="spellStart"/>
+      <w:r>
+        <w:rPr>
+          <w:u w:val="single"/>
+        </w:rPr>
+        <w:t>TKinter</w:t>
+      </w:r>
+      <w:proofErr w:type="spellEnd"/>
+      <w:r>
+        <w:rPr>
+          <w:u w:val="single"/>
+        </w:rPr>
+        <w:t xml:space="preserve"> investigation</w:t>
+      </w:r>
+      <w:r>
+        <w:t xml:space="preserve">                                         Hours: </w:t>
+      </w:r>
+      <w:r>
+        <w:rPr>
+          <w:u w:val="single"/>
+        </w:rPr>
+        <w:t>3</w:t>
+      </w:r>
+      <w:r>
+        <w:rPr>
+          <w:u w:val="single"/>
+        </w:rPr>
+        <w:t>h45m</w:t>
+      </w:r>
+    </w:p>
+    <w:p>
+      <w:pPr>
+        <w:jc w:val="left"/>
+        <w:rPr>
+          <w:u w:val="single"/>
+        </w:rPr>
+      </w:pPr>
+    </w:p>
+    <w:p>
+      <w:pPr>
+        <w:jc w:val="left"/>
+      </w:pPr>
+      <w:r>
+        <w:t xml:space="preserve">Task </w:t>
+      </w:r>
+      <w:r>
+        <w:t>7</w:t>
+      </w:r>
+      <w:r>
+        <w:t xml:space="preserve">: </w:t>
+      </w:r>
+      <w:r>
+        <w:rPr>
+          <w:u w:val="single"/>
+        </w:rPr>
+        <w:t>Meet with Bob about R&amp;D</w:t>
+      </w:r>
+      <w:r>
+        <w:t xml:space="preserve">                               </w:t>
+      </w:r>
+      <w:r>
+        <w:t xml:space="preserve">       </w:t>
+      </w:r>
+      <w:r>
+        <w:t xml:space="preserve">         </w:t>
+      </w:r>
+      <w:r>
+        <w:t xml:space="preserve"> </w:t>
+      </w:r>
+      <w:r>
+        <w:t xml:space="preserve">Hours: </w:t>
+      </w:r>
+      <w:r>
+        <w:rPr>
+          <w:u w:val="single"/>
+        </w:rPr>
+        <w:t>30</w:t>
+      </w:r>
+      <w:r>
+        <w:rPr>
+          <w:u w:val="single"/>
+        </w:rPr>
+        <w:t>m</w:t>
+      </w:r>
+    </w:p>
+    <w:p>
+      <w:pPr>
+        <w:jc w:val="left"/>
+      </w:pPr>
+    </w:p>
+    <w:p>
+      <w:pPr>
+        <w:jc w:val="left"/>
+      </w:pPr>
+      <w:r>
+        <w:t xml:space="preserve">Task </w:t>
+      </w:r>
+      <w:r>
+        <w:t>8</w:t>
+      </w:r>
+      <w:r>
+        <w:t xml:space="preserve">: </w:t>
+      </w:r>
+      <w:r>
+        <w:rPr>
+          <w:u w:val="single"/>
+        </w:rPr>
+        <w:t>Create team standards</w:t>
+      </w:r>
+      <w:r>
+        <w:rPr>
+          <w:u w:val="single"/>
+        </w:rPr>
+        <w:t xml:space="preserve"> </w:t>
+      </w:r>
+      <w:r>
+        <w:rPr>
+          <w:u w:val="single"/>
+        </w:rPr>
+        <w:t xml:space="preserve">doc for </w:t>
+      </w:r>
+      <w:r>
+        <w:rPr>
+          <w:u w:val="single"/>
+        </w:rPr>
+        <w:t xml:space="preserve">colors fonts </w:t>
+      </w:r>
+      <w:proofErr w:type="spellStart"/>
+      <w:r>
+        <w:rPr>
+          <w:u w:val="single"/>
+        </w:rPr>
+        <w:t>ect</w:t>
+      </w:r>
+      <w:proofErr w:type="spellEnd"/>
+      <w:r>
+        <w:rPr>
+          <w:u w:val="single"/>
+        </w:rPr>
+        <w:t>.</w:t>
+      </w:r>
+      <w:r>
+        <w:t xml:space="preserve"> </w:t>
+      </w:r>
+      <w:r>
+        <w:t xml:space="preserve">         </w:t>
+      </w:r>
+      <w:r>
+        <w:t xml:space="preserve">       </w:t>
+      </w:r>
+      <w:r>
+        <w:t xml:space="preserve"> </w:t>
+      </w:r>
+      <w:r>
+        <w:t xml:space="preserve">Hours: </w:t>
+      </w:r>
+      <w:r>
+        <w:rPr>
+          <w:u w:val="single"/>
+        </w:rPr>
+        <w:t>1h30</w:t>
+      </w:r>
+      <w:r>
+        <w:rPr>
+          <w:u w:val="single"/>
+        </w:rPr>
+        <w:t>m</w:t>
+      </w:r>
+    </w:p>
+    <w:p>
+      <w:pPr>
+        <w:jc w:val="left"/>
+      </w:pPr>
+    </w:p>
+    <w:p>
+      <w:pPr>
+        <w:jc w:val="left"/>
+      </w:pPr>
+    </w:p>
+    <w:p>
+      <w:pPr>
+        <w:jc w:val="left"/>
+      </w:pPr>
+      <w:r>
+        <w:tab/>
+      </w:r>
+      <w:r>
+        <w:tab/>
+      </w:r>
+      <w:r>
+        <w:tab/>
+      </w:r>
+      <w:r>
+        <w:tab/>
+      </w:r>
+      <w:r>
+        <w:tab/>
+      </w:r>
+      <w:r>
+        <w:tab/>
+      </w:r>
+      <w:r>
+        <w:t xml:space="preserve">            </w:t>
+      </w:r>
+      <w:r>
+        <w:tab/>
+        <w:t xml:space="preserve">Total Hours: </w:t>
+      </w:r>
+      <w:r>
+        <w:rPr>
+          <w:u w:val="single"/>
+        </w:rPr>
+        <w:t>22h</w:t>
+      </w:r>
+      <w:r>
+        <w:t xml:space="preserve"> </w:t>
+      </w:r>
+    </w:p>
+    <w:p>
+      <w:pPr>
+        <w:jc w:val="left"/>
+      </w:pPr>
+    </w:p>
+    <w:p>
+      <w:pPr>
+        <w:jc w:val="left"/>
+      </w:pPr>
+      <w:r>
+        <w:t xml:space="preserve">(if additional tasks were completed, please provide details on a separate document). </w:t>
+      </w:r>
+    </w:p>
+    <w:p>
+      <w:pPr>
+        <w:jc w:val="left"/>
+      </w:pPr>
+    </w:p>
+    <w:p>
+      <w:pPr>
+        <w:jc w:val="left"/>
+      </w:pPr>
+      <w:r>
+        <w:t>Name Team Peer who will concur with the above:  ______________________________</w:t>
+      </w:r>
+    </w:p>
+    <w:p>
+      <w:pPr>
+        <w:jc w:val="left"/>
+      </w:pPr>
+    </w:p>
+    <w:p>
+      <w:pPr>
+        <w:jc w:val="left"/>
+      </w:pPr>
+    </w:p>
+    <w:p>
+      <w:pPr>
+        <w:jc w:val="left"/>
+      </w:pPr>
+    </w:p>
+    <w:p>
+      <w:pPr>
+        <w:jc w:val="left"/>
+      </w:pPr>
+      <w:r>
+        <w:t xml:space="preserve">Provide the tasks and hours of planned work for the next two weeks.  Note: to meet the objectives of the course, your total hours should be 20 hours). </w:t>
+      </w:r>
+    </w:p>
+    <w:p>
+      <w:pPr>
+        <w:jc w:val="left"/>
+      </w:pPr>
+    </w:p>
+    <w:p>
+      <w:pPr>
+        <w:jc w:val="left"/>
+      </w:pPr>
+    </w:p>
+    <w:p>
+      <w:pPr>
+        <w:jc w:val="left"/>
+      </w:pPr>
+      <w:r>
+        <w:t>Task 1:</w:t>
+      </w:r>
+      <w:r>
+        <w:t xml:space="preserve"> </w:t>
+      </w:r>
+      <w:r>
+        <w:rPr>
+          <w:u w:val="single"/>
+        </w:rPr>
+        <w:t>Fill Out Bi-Weekly Status Repor</w:t>
+      </w:r>
+      <w:r>
+        <w:rPr>
+          <w:u w:val="single"/>
+        </w:rPr>
+        <w:t>t</w:t>
+      </w:r>
+      <w:r>
+        <w:tab/>
+      </w:r>
+      <w:r>
+        <w:tab/>
+      </w:r>
+      <w:r>
+        <w:t xml:space="preserve">         </w:t>
+      </w:r>
+      <w:r>
+        <w:t xml:space="preserve"> </w:t>
+      </w:r>
+      <w:r>
+        <w:t xml:space="preserve">   </w:t>
+      </w:r>
+      <w:r>
+        <w:t xml:space="preserve">      Hours:</w:t>
       </w:r>
       <w:r>
         <w:t xml:space="preserve"> </w:t>
@@ -149,47 +732,7 @@
         <w:t>eet with Team B</w:t>
       </w:r>
       <w:r>
-        <w:t xml:space="preserve">               </w:t>
-      </w:r>
-      <w:r>
-        <w:t xml:space="preserve">        Hours:</w:t>
-      </w:r>
-      <w:r>
-        <w:t xml:space="preserve"> </w:t>
-      </w:r>
-      <w:r>
-        <w:rPr>
-          <w:u w:val="single"/>
-        </w:rPr>
-        <w:t>2h30m</w:t>
-      </w:r>
-    </w:p>
-    <w:p>
-      <w:pPr>
-        <w:jc w:val="left"/>
-      </w:pPr>
-    </w:p>
-    <w:p>
-      <w:pPr>
-        <w:jc w:val="left"/>
-      </w:pPr>
-      <w:r>
-        <w:t>Task 3:</w:t>
-      </w:r>
-      <w:r>
-        <w:t xml:space="preserve"> </w:t>
-      </w:r>
-      <w:r>
-        <w:rPr>
-          <w:u w:val="single"/>
-        </w:rPr>
-        <w:t>Requirements &amp; Design</w:t>
-      </w:r>
-      <w:r>
-        <w:t xml:space="preserve">                                             </w:t>
-      </w:r>
-      <w:r>
-        <w:t xml:space="preserve">       </w:t>
+        <w:t xml:space="preserve">                       </w:t>
       </w:r>
       <w:r>
         <w:t>Hours:</w:t>
@@ -201,103 +744,20 @@
         <w:rPr>
           <w:u w:val="single"/>
         </w:rPr>
-        <w:t>9h30m</w:t>
-      </w:r>
-    </w:p>
-    <w:p>
-      <w:pPr>
-        <w:jc w:val="left"/>
-      </w:pPr>
-    </w:p>
-    <w:p>
-      <w:pPr>
-        <w:jc w:val="left"/>
-      </w:pPr>
-      <w:r>
-        <w:t>Task 4:</w:t>
-      </w:r>
-      <w:r>
-        <w:t xml:space="preserve"> </w:t>
-      </w:r>
-      <w:r>
-        <w:rPr>
-          <w:u w:val="single"/>
-        </w:rPr>
-        <w:t>Meeting Improvement Research</w:t>
-      </w:r>
-      <w:r>
-        <w:t xml:space="preserve"> </w:t>
-      </w:r>
-      <w:r>
-        <w:t xml:space="preserve">                               </w:t>
-      </w:r>
-      <w:r>
-        <w:t xml:space="preserve">        Hours:</w:t>
-      </w:r>
-      <w:r>
-        <w:t xml:space="preserve"> </w:t>
-      </w:r>
-      <w:r>
-        <w:rPr>
-          <w:u w:val="single"/>
-        </w:rPr>
-        <w:t>45m</w:t>
-      </w:r>
-    </w:p>
-    <w:p>
-      <w:pPr>
-        <w:jc w:val="left"/>
-      </w:pPr>
-    </w:p>
-    <w:p>
-      <w:pPr>
-        <w:jc w:val="left"/>
-      </w:pPr>
-      <w:r>
-        <w:t>Task 5:</w:t>
-      </w:r>
-      <w:r>
-        <w:t xml:space="preserve"> </w:t>
-      </w:r>
-      <w:r>
-        <w:rPr>
-          <w:u w:val="single"/>
-        </w:rPr>
-        <w:t>Install Raspbian &amp; Pi investigation</w:t>
-      </w:r>
-      <w:r>
-        <w:t xml:space="preserve">                           </w:t>
-      </w:r>
-      <w:r>
-        <w:t xml:space="preserve">        Hours:</w:t>
-      </w:r>
-      <w:r>
-        <w:t xml:space="preserve"> </w:t>
-      </w:r>
-      <w:r>
-        <w:rPr>
-          <w:u w:val="single"/>
-        </w:rPr>
-        <w:t>2h30m</w:t>
-      </w:r>
-    </w:p>
-    <w:p>
-      <w:pPr>
-        <w:jc w:val="left"/>
-      </w:pPr>
-    </w:p>
-    <w:p>
-      <w:pPr>
-        <w:jc w:val="left"/>
-      </w:pPr>
-      <w:r>
-        <w:t xml:space="preserve">Task </w:t>
-      </w:r>
-      <w:r>
-        <w:t>6</w:t>
-      </w:r>
-      <w:r>
-        <w:t xml:space="preserve">: </w:t>
+        <w:t>4h</w:t>
+      </w:r>
+    </w:p>
+    <w:p>
+      <w:pPr>
+        <w:jc w:val="left"/>
+      </w:pPr>
+    </w:p>
+    <w:p>
+      <w:pPr>
+        <w:jc w:val="left"/>
+      </w:pPr>
+      <w:r>
+        <w:t xml:space="preserve">Task 3: </w:t>
       </w:r>
       <w:r>
         <w:rPr>
@@ -317,22 +777,31 @@
         <w:rPr>
           <w:u w:val="single"/>
         </w:rPr>
-        <w:t xml:space="preserve"> investigation</w:t>
-      </w:r>
-      <w:r>
-        <w:t xml:space="preserve">                            </w:t>
-      </w:r>
-      <w:r>
-        <w:t xml:space="preserve">             Hours:</w:t>
-      </w:r>
-      <w:r>
-        <w:t xml:space="preserve"> </w:t>
-      </w:r>
-      <w:r>
-        <w:rPr>
-          <w:u w:val="single"/>
-        </w:rPr>
-        <w:t>2</w:t>
+        <w:t xml:space="preserve"> </w:t>
+      </w:r>
+      <w:r>
+        <w:rPr>
+          <w:u w:val="single"/>
+        </w:rPr>
+        <w:t>programming</w:t>
+      </w:r>
+      <w:r>
+        <w:t xml:space="preserve">                                      Hours:</w:t>
+      </w:r>
+      <w:r>
+        <w:t xml:space="preserve"> </w:t>
+      </w:r>
+      <w:r>
+        <w:rPr>
+          <w:u w:val="single"/>
+        </w:rPr>
+        <w:t>1</w:t>
+      </w:r>
+      <w:r>
+        <w:rPr>
+          <w:u w:val="single"/>
+        </w:rPr>
+        <w:t>4</w:t>
       </w:r>
       <w:r>
         <w:rPr>
@@ -340,298 +809,67 @@
         </w:rPr>
         <w:t>h</w:t>
       </w:r>
-      <w:r>
-        <w:rPr>
-          <w:u w:val="single"/>
-        </w:rPr>
-        <w:t>45m</w:t>
-      </w:r>
-    </w:p>
-    <w:p>
-      <w:pPr>
-        <w:jc w:val="left"/>
-      </w:pPr>
-    </w:p>
-    <w:p>
-      <w:pPr>
-        <w:jc w:val="left"/>
-      </w:pPr>
-    </w:p>
-    <w:p>
-      <w:pPr>
-        <w:jc w:val="left"/>
-      </w:pPr>
-      <w:r>
-        <w:tab/>
-      </w:r>
-      <w:r>
-        <w:tab/>
-      </w:r>
-      <w:r>
-        <w:tab/>
-      </w:r>
-      <w:r>
-        <w:tab/>
-      </w:r>
-      <w:r>
-        <w:tab/>
-      </w:r>
-      <w:r>
-        <w:tab/>
-      </w:r>
-      <w:r>
-        <w:t xml:space="preserve">            </w:t>
-      </w:r>
-      <w:r>
-        <w:tab/>
-        <w:t>Total Hours</w:t>
-      </w:r>
-      <w:proofErr w:type="gramStart"/>
-      <w:r>
-        <w:t>:  _</w:t>
-      </w:r>
-      <w:proofErr w:type="gramEnd"/>
-      <w:r>
-        <w:t>___________</w:t>
-      </w:r>
-      <w:r>
-        <w:t>_</w:t>
-      </w:r>
-    </w:p>
-    <w:p>
-      <w:pPr>
-        <w:jc w:val="left"/>
-      </w:pPr>
-    </w:p>
-    <w:p>
-      <w:pPr>
-        <w:jc w:val="left"/>
-      </w:pPr>
-      <w:r>
-        <w:t xml:space="preserve">(if additional tasks were completed, please provide details on a separate document). </w:t>
-      </w:r>
-    </w:p>
-    <w:p>
-      <w:pPr>
-        <w:jc w:val="left"/>
-      </w:pPr>
-    </w:p>
-    <w:p>
-      <w:pPr>
-        <w:jc w:val="left"/>
-      </w:pPr>
-      <w:r>
-        <w:t>Name Team Peer who will concur with the above:  ______________________________</w:t>
-      </w:r>
-    </w:p>
-    <w:p>
-      <w:pPr>
-        <w:jc w:val="left"/>
-      </w:pPr>
-    </w:p>
-    <w:p>
-      <w:pPr>
-        <w:jc w:val="left"/>
-      </w:pPr>
-    </w:p>
-    <w:p>
-      <w:pPr>
-        <w:jc w:val="left"/>
-      </w:pPr>
-    </w:p>
-    <w:p>
-      <w:pPr>
-        <w:jc w:val="left"/>
-      </w:pPr>
-      <w:r>
-        <w:t xml:space="preserve">Provide the tasks and hours of planned work for the next two weeks.  Note: to meet the objectives of the course, your total hours should be 20 hours). </w:t>
-      </w:r>
-    </w:p>
-    <w:p>
-      <w:pPr>
-        <w:jc w:val="left"/>
-      </w:pPr>
-    </w:p>
-    <w:p>
-      <w:pPr>
-        <w:jc w:val="left"/>
-      </w:pPr>
-    </w:p>
-    <w:p>
-      <w:pPr>
-        <w:jc w:val="left"/>
-      </w:pPr>
-      <w:r>
-        <w:t>Task 1:</w:t>
-      </w:r>
-      <w:r>
-        <w:t xml:space="preserve"> </w:t>
-      </w:r>
-      <w:r>
-        <w:rPr>
-          <w:u w:val="single"/>
-        </w:rPr>
-        <w:t>Fill Out Bi-Weekly Status Repor</w:t>
-      </w:r>
-      <w:r>
-        <w:rPr>
-          <w:u w:val="single"/>
-        </w:rPr>
-        <w:t>t</w:t>
-      </w:r>
-      <w:r>
-        <w:tab/>
-      </w:r>
-      <w:r>
-        <w:tab/>
-      </w:r>
-      <w:r>
-        <w:t xml:space="preserve">         </w:t>
-      </w:r>
-      <w:r>
-        <w:t xml:space="preserve"> </w:t>
-      </w:r>
-      <w:r>
-        <w:t xml:space="preserve">   </w:t>
-      </w:r>
-      <w:r>
-        <w:t xml:space="preserve">       </w:t>
-      </w:r>
-      <w:proofErr w:type="gramStart"/>
-      <w:r>
-        <w:t>Hours:_</w:t>
-      </w:r>
-      <w:proofErr w:type="gramEnd"/>
-      <w:r>
-        <w:t>_____________</w:t>
-      </w:r>
-    </w:p>
-    <w:p>
-      <w:pPr>
-        <w:jc w:val="left"/>
-      </w:pPr>
-    </w:p>
-    <w:p>
-      <w:pPr>
-        <w:jc w:val="left"/>
-      </w:pPr>
-      <w:r>
-        <w:t>Task 2:</w:t>
-      </w:r>
-      <w:r>
-        <w:t xml:space="preserve"> </w:t>
-      </w:r>
-      <w:r>
-        <w:rPr>
-          <w:u w:val="single"/>
-        </w:rPr>
-        <w:t>Discord engagement &amp; m</w:t>
-      </w:r>
-      <w:r>
-        <w:rPr>
-          <w:u w:val="single"/>
-        </w:rPr>
-        <w:t>eet with Team B</w:t>
-      </w:r>
-      <w:r>
-        <w:t xml:space="preserve">                       </w:t>
-      </w:r>
-      <w:proofErr w:type="gramStart"/>
-      <w:r>
-        <w:t>Hours:_</w:t>
-      </w:r>
-      <w:proofErr w:type="gramEnd"/>
-      <w:r>
-        <w:t>_____________</w:t>
-      </w:r>
-    </w:p>
-    <w:p>
-      <w:pPr>
-        <w:jc w:val="left"/>
-      </w:pPr>
-    </w:p>
-    <w:p>
-      <w:pPr>
-        <w:jc w:val="left"/>
-      </w:pPr>
-      <w:r>
-        <w:t xml:space="preserve">Task 3: </w:t>
-      </w:r>
-      <w:r>
-        <w:rPr>
-          <w:u w:val="single"/>
-        </w:rPr>
-        <w:t xml:space="preserve">Python &amp; </w:t>
-      </w:r>
-      <w:proofErr w:type="spellStart"/>
-      <w:r>
-        <w:rPr>
-          <w:u w:val="single"/>
-        </w:rPr>
-        <w:t>TKinter</w:t>
-      </w:r>
-      <w:proofErr w:type="spellEnd"/>
-      <w:r>
-        <w:rPr>
-          <w:u w:val="single"/>
-        </w:rPr>
-        <w:t xml:space="preserve"> investigation</w:t>
-      </w:r>
-      <w:r>
-        <w:t xml:space="preserve"> </w:t>
-      </w:r>
-      <w:r>
-        <w:t xml:space="preserve">                                       </w:t>
-      </w:r>
-      <w:proofErr w:type="gramStart"/>
-      <w:r>
-        <w:t>Hours:_</w:t>
-      </w:r>
-      <w:proofErr w:type="gramEnd"/>
-      <w:r>
-        <w:t>_____________</w:t>
-      </w:r>
-    </w:p>
-    <w:p>
-      <w:pPr>
-        <w:jc w:val="left"/>
-      </w:pPr>
-    </w:p>
-    <w:p>
-      <w:pPr>
-        <w:jc w:val="left"/>
-      </w:pPr>
-      <w:r>
-        <w:t xml:space="preserve">Task 4:                                                                                             </w:t>
-      </w:r>
-      <w:proofErr w:type="gramStart"/>
-      <w:r>
-        <w:t>Hours:_</w:t>
-      </w:r>
-      <w:proofErr w:type="gramEnd"/>
-      <w:r>
-        <w:t>_____________</w:t>
-      </w:r>
-    </w:p>
-    <w:p>
-      <w:pPr>
-        <w:jc w:val="left"/>
-      </w:pPr>
-    </w:p>
-    <w:p>
-      <w:pPr>
-        <w:jc w:val="left"/>
-      </w:pPr>
-      <w:r>
-        <w:t xml:space="preserve">Task 5:                                                                                             </w:t>
-      </w:r>
-      <w:proofErr w:type="gramStart"/>
-      <w:r>
-        <w:t>Hours:_</w:t>
-      </w:r>
-      <w:proofErr w:type="gramEnd"/>
-      <w:r>
-        <w:t>_____________</w:t>
+    </w:p>
+    <w:p>
+      <w:pPr>
+        <w:jc w:val="left"/>
+      </w:pPr>
+    </w:p>
+    <w:p>
+      <w:pPr>
+        <w:jc w:val="left"/>
+      </w:pPr>
+      <w:r>
+        <w:t xml:space="preserve">Task 4: </w:t>
+      </w:r>
+      <w:r>
+        <w:rPr>
+          <w:u w:val="single"/>
+        </w:rPr>
+        <w:t>Map out Project Plan excel</w:t>
+      </w:r>
+      <w:r>
+        <w:t xml:space="preserve">                                                Hours:</w:t>
+      </w:r>
+      <w:r>
+        <w:t xml:space="preserve"> </w:t>
+      </w:r>
+      <w:r>
+        <w:rPr>
+          <w:u w:val="single"/>
+        </w:rPr>
+        <w:t>1h30m</w:t>
+      </w:r>
+    </w:p>
+    <w:p>
+      <w:pPr>
+        <w:jc w:val="left"/>
+      </w:pPr>
+    </w:p>
+    <w:p>
+      <w:pPr>
+        <w:jc w:val="left"/>
+      </w:pPr>
+      <w:r>
+        <w:t xml:space="preserve">Task 5: </w:t>
+      </w:r>
+      <w:r>
+        <w:rPr>
+          <w:u w:val="single"/>
+        </w:rPr>
+        <w:t>Test Python on Pi</w:t>
+      </w:r>
+      <w:r>
+        <w:t xml:space="preserve">                                                               Hours:</w:t>
+      </w:r>
+      <w:r>
+        <w:t xml:space="preserve"> </w:t>
+      </w:r>
+      <w:r>
+        <w:rPr>
+          <w:u w:val="single"/>
+        </w:rPr>
+        <w:t>2h</w:t>
       </w:r>
     </w:p>
     <w:p>
@@ -664,35 +902,34 @@
       </w:r>
       <w:r>
         <w:tab/>
-        <w:t>Total Hours</w:t>
-      </w:r>
-      <w:proofErr w:type="gramStart"/>
-      <w:r>
-        <w:t>:  _</w:t>
-      </w:r>
-      <w:proofErr w:type="gramEnd"/>
-      <w:r>
-        <w:t>____________</w:t>
-      </w:r>
-    </w:p>
-    <w:p>
-      <w:pPr>
-        <w:jc w:val="left"/>
-      </w:pPr>
-    </w:p>
-    <w:p>
-      <w:pPr>
-        <w:jc w:val="left"/>
-      </w:pPr>
-      <w:r>
-        <w:t xml:space="preserve"> </w:t>
-      </w:r>
-    </w:p>
-    <w:p>
-      <w:pPr>
-        <w:jc w:val="left"/>
-      </w:pPr>
-      <w:r>
+        <w:t xml:space="preserve">Total Hours: </w:t>
+      </w:r>
+      <w:r>
+        <w:rPr>
+          <w:u w:val="single"/>
+        </w:rPr>
+        <w:t>22h</w:t>
+      </w:r>
+    </w:p>
+    <w:p>
+      <w:pPr>
+        <w:jc w:val="left"/>
+      </w:pPr>
+    </w:p>
+    <w:p>
+      <w:pPr>
+        <w:jc w:val="left"/>
+      </w:pPr>
+      <w:r>
+        <w:t xml:space="preserve"> </w:t>
+      </w:r>
+    </w:p>
+    <w:p>
+      <w:pPr>
+        <w:jc w:val="left"/>
+      </w:pPr>
+      <w:r>
+        <w:lastRenderedPageBreak/>
         <w:t xml:space="preserve">(if additional tasks were completed, please provide details on a separate document). </w:t>
       </w:r>
     </w:p>

</xml_diff>

<commit_message>
Update Bi.Weekly.Report & Add .ico file
</commit_message>
<xml_diff>
--- a/Docs/bi.weekly/status.reports.2025.06.30/Bi Weekly Status Report.2025.06.30.docx
+++ b/Docs/bi.weekly/status.reports.2025.06.30/Bi Weekly Status Report.2025.06.30.docx
@@ -375,21 +375,7 @@
         <w:rPr>
           <w:u w:val="single"/>
         </w:rPr>
-        <w:t xml:space="preserve">Python &amp; </w:t>
-      </w:r>
-      <w:proofErr w:type="spellStart"/>
-      <w:r>
-        <w:rPr>
-          <w:u w:val="single"/>
-        </w:rPr>
-        <w:t>TKinter</w:t>
-      </w:r>
-      <w:proofErr w:type="spellEnd"/>
-      <w:r>
-        <w:rPr>
-          <w:u w:val="single"/>
-        </w:rPr>
-        <w:t xml:space="preserve"> investigation</w:t>
+        <w:t>Python &amp; TKinter investigation</w:t>
       </w:r>
       <w:r>
         <w:t xml:space="preserve">                                         Hours: </w:t>
@@ -420,13 +406,7 @@
         <w:jc w:val="left"/>
       </w:pPr>
       <w:r>
-        <w:t xml:space="preserve">Task </w:t>
-      </w:r>
-      <w:r>
-        <w:t>7</w:t>
-      </w:r>
-      <w:r>
-        <w:t xml:space="preserve">: </w:t>
+        <w:t xml:space="preserve">Task 7: </w:t>
       </w:r>
       <w:r>
         <w:rPr>
@@ -435,13 +415,7 @@
         <w:t>Meet with Bob about R&amp;D</w:t>
       </w:r>
       <w:r>
-        <w:t xml:space="preserve">                               </w:t>
-      </w:r>
-      <w:r>
-        <w:t xml:space="preserve">       </w:t>
-      </w:r>
-      <w:r>
-        <w:t xml:space="preserve">         </w:t>
+        <w:t xml:space="preserve">                                               </w:t>
       </w:r>
       <w:r>
         <w:t xml:space="preserve"> </w:t>
@@ -472,13 +446,7 @@
         <w:jc w:val="left"/>
       </w:pPr>
       <w:r>
-        <w:t xml:space="preserve">Task </w:t>
-      </w:r>
-      <w:r>
-        <w:t>8</w:t>
-      </w:r>
-      <w:r>
-        <w:t xml:space="preserve">: </w:t>
+        <w:t xml:space="preserve">Task 8: </w:t>
       </w:r>
       <w:r>
         <w:rPr>
@@ -502,30 +470,10 @@
         <w:rPr>
           <w:u w:val="single"/>
         </w:rPr>
-        <w:t xml:space="preserve">colors fonts </w:t>
-      </w:r>
-      <w:proofErr w:type="spellStart"/>
-      <w:r>
-        <w:rPr>
-          <w:u w:val="single"/>
-        </w:rPr>
-        <w:t>ect</w:t>
-      </w:r>
-      <w:proofErr w:type="spellEnd"/>
-      <w:r>
-        <w:rPr>
-          <w:u w:val="single"/>
-        </w:rPr>
-        <w:t>.</w:t>
-      </w:r>
-      <w:r>
-        <w:t xml:space="preserve"> </w:t>
-      </w:r>
-      <w:r>
-        <w:t xml:space="preserve">         </w:t>
-      </w:r>
-      <w:r>
-        <w:t xml:space="preserve">       </w:t>
+        <w:t>colors fonts ect.</w:t>
+      </w:r>
+      <w:r>
+        <w:t xml:space="preserve">                 </w:t>
       </w:r>
       <w:r>
         <w:t xml:space="preserve"> </w:t>
@@ -618,7 +566,19 @@
         <w:jc w:val="left"/>
       </w:pPr>
       <w:r>
-        <w:t>Name Team Peer who will concur with the above:  ______________________________</w:t>
+        <w:t xml:space="preserve">Name Team Peer who will concur with the above:  </w:t>
+      </w:r>
+      <w:r>
+        <w:rPr>
+          <w:u w:val="single"/>
+        </w:rPr>
+        <w:t>Adam Broderic</w:t>
+      </w:r>
+      <w:r>
+        <w:rPr>
+          <w:u w:val="single"/>
+        </w:rPr>
+        <w:t>k</w:t>
       </w:r>
     </w:p>
     <w:p>
@@ -763,21 +723,7 @@
         <w:rPr>
           <w:u w:val="single"/>
         </w:rPr>
-        <w:t xml:space="preserve">Python &amp; </w:t>
-      </w:r>
-      <w:proofErr w:type="spellStart"/>
-      <w:r>
-        <w:rPr>
-          <w:u w:val="single"/>
-        </w:rPr>
-        <w:t>TKinter</w:t>
-      </w:r>
-      <w:proofErr w:type="spellEnd"/>
-      <w:r>
-        <w:rPr>
-          <w:u w:val="single"/>
-        </w:rPr>
-        <w:t xml:space="preserve"> </w:t>
+        <w:t xml:space="preserve">Python &amp; TKinter </w:t>
       </w:r>
       <w:r>
         <w:rPr>
@@ -1345,7 +1291,6 @@
   <w:style w:type="character" w:default="1" w:styleId="DefaultParagraphFont">
     <w:name w:val="Default Paragraph Font"/>
     <w:uiPriority w:val="1"/>
-    <w:semiHidden/>
     <w:unhideWhenUsed/>
   </w:style>
   <w:style w:type="table" w:default="1" w:styleId="TableNormal">

</xml_diff>